<commit_message>
Курсовая.docx done, check teacher
</commit_message>
<xml_diff>
--- a/iSpring/Для сдачи/Курсовая.docx
+++ b/iSpring/Для сдачи/Курсовая.docx
@@ -2970,263 +2970,6 @@
                 <w:szCs w:val="24"/>
                 <w:lang w:val="ru-RU"/>
               </w:rPr>
-              <w:t>Автоматизация функционального тестирования</w:t>
-            </w:r>
-          </w:p>
-        </w:tc>
-        <w:tc>
-          <w:tcPr>
-            <w:tcW w:w="2358" w:type="dxa"/>
-          </w:tcPr>
-          <w:p>
-            <w:pPr>
-              <w:pStyle w:val="bodytext"/>
-              <w:jc w:val="center"/>
-              <w:rPr>
-                <w:sz w:val="24"/>
-                <w:szCs w:val="24"/>
-                <w:lang w:val="ru-RU"/>
-              </w:rPr>
-            </w:pPr>
-            <w:r>
-              <w:rPr>
-                <w:sz w:val="24"/>
-                <w:szCs w:val="24"/>
-                <w:lang w:val="ru-RU"/>
-              </w:rPr>
-              <w:t>-</w:t>
-            </w:r>
-          </w:p>
-        </w:tc>
-        <w:tc>
-          <w:tcPr>
-            <w:tcW w:w="3150" w:type="dxa"/>
-          </w:tcPr>
-          <w:p>
-            <w:pPr>
-              <w:pStyle w:val="bodytext"/>
-              <w:jc w:val="center"/>
-              <w:rPr>
-                <w:sz w:val="24"/>
-                <w:szCs w:val="24"/>
-              </w:rPr>
-            </w:pPr>
-          </w:p>
-        </w:tc>
-        <w:tc>
-          <w:tcPr>
-            <w:tcW w:w="900" w:type="dxa"/>
-          </w:tcPr>
-          <w:p>
-            <w:pPr>
-              <w:pStyle w:val="bodytext"/>
-              <w:jc w:val="center"/>
-              <w:rPr>
-                <w:sz w:val="24"/>
-                <w:szCs w:val="24"/>
-              </w:rPr>
-            </w:pPr>
-          </w:p>
-        </w:tc>
-      </w:tr>
-      <w:tr>
-        <w:tblPrEx>
-          <w:tblCellMar>
-            <w:top w:w="0" w:type="dxa"/>
-            <w:bottom w:w="0" w:type="dxa"/>
-          </w:tblCellMar>
-        </w:tblPrEx>
-        <w:tc>
-          <w:tcPr>
-            <w:tcW w:w="3060" w:type="dxa"/>
-          </w:tcPr>
-          <w:p>
-            <w:pPr>
-              <w:pStyle w:val="bodytext"/>
-              <w:rPr>
-                <w:sz w:val="24"/>
-                <w:szCs w:val="24"/>
-                <w:lang w:val="ru-RU"/>
-              </w:rPr>
-            </w:pPr>
-            <w:r>
-              <w:rPr>
-                <w:sz w:val="24"/>
-                <w:szCs w:val="24"/>
-                <w:lang w:val="ru-RU"/>
-              </w:rPr>
-              <w:t>Автоматизация тестирования производительности</w:t>
-            </w:r>
-          </w:p>
-        </w:tc>
-        <w:tc>
-          <w:tcPr>
-            <w:tcW w:w="2358" w:type="dxa"/>
-          </w:tcPr>
-          <w:p>
-            <w:pPr>
-              <w:pStyle w:val="bodytext"/>
-              <w:jc w:val="center"/>
-              <w:rPr>
-                <w:sz w:val="24"/>
-                <w:szCs w:val="24"/>
-                <w:lang w:val="ru-RU"/>
-              </w:rPr>
-            </w:pPr>
-            <w:r>
-              <w:rPr>
-                <w:sz w:val="24"/>
-                <w:szCs w:val="24"/>
-                <w:lang w:val="ru-RU"/>
-              </w:rPr>
-              <w:t>-</w:t>
-            </w:r>
-          </w:p>
-        </w:tc>
-        <w:tc>
-          <w:tcPr>
-            <w:tcW w:w="3150" w:type="dxa"/>
-          </w:tcPr>
-          <w:p>
-            <w:pPr>
-              <w:pStyle w:val="bodytext"/>
-              <w:jc w:val="center"/>
-              <w:rPr>
-                <w:sz w:val="24"/>
-                <w:szCs w:val="24"/>
-              </w:rPr>
-            </w:pPr>
-          </w:p>
-        </w:tc>
-        <w:tc>
-          <w:tcPr>
-            <w:tcW w:w="900" w:type="dxa"/>
-          </w:tcPr>
-          <w:p>
-            <w:pPr>
-              <w:pStyle w:val="bodytext"/>
-              <w:jc w:val="center"/>
-              <w:rPr>
-                <w:sz w:val="24"/>
-                <w:szCs w:val="24"/>
-              </w:rPr>
-            </w:pPr>
-          </w:p>
-        </w:tc>
-      </w:tr>
-      <w:tr>
-        <w:tblPrEx>
-          <w:tblCellMar>
-            <w:top w:w="0" w:type="dxa"/>
-            <w:bottom w:w="0" w:type="dxa"/>
-          </w:tblCellMar>
-        </w:tblPrEx>
-        <w:tc>
-          <w:tcPr>
-            <w:tcW w:w="3060" w:type="dxa"/>
-          </w:tcPr>
-          <w:p>
-            <w:pPr>
-              <w:pStyle w:val="bodytext"/>
-              <w:rPr>
-                <w:sz w:val="24"/>
-                <w:szCs w:val="24"/>
-                <w:lang w:val="ru-RU"/>
-              </w:rPr>
-            </w:pPr>
-            <w:r>
-              <w:rPr>
-                <w:sz w:val="24"/>
-                <w:szCs w:val="24"/>
-                <w:lang w:val="ru-RU"/>
-              </w:rPr>
-              <w:t>Инструмент для подсчета покрытия тестами</w:t>
-            </w:r>
-          </w:p>
-        </w:tc>
-        <w:tc>
-          <w:tcPr>
-            <w:tcW w:w="2358" w:type="dxa"/>
-          </w:tcPr>
-          <w:p>
-            <w:pPr>
-              <w:pStyle w:val="bodytext"/>
-              <w:jc w:val="center"/>
-              <w:rPr>
-                <w:sz w:val="24"/>
-                <w:szCs w:val="24"/>
-                <w:lang w:val="ru-RU"/>
-              </w:rPr>
-            </w:pPr>
-            <w:r>
-              <w:rPr>
-                <w:sz w:val="24"/>
-                <w:szCs w:val="24"/>
-                <w:lang w:val="en-US"/>
-              </w:rPr>
-              <w:t>-</w:t>
-            </w:r>
-          </w:p>
-        </w:tc>
-        <w:tc>
-          <w:tcPr>
-            <w:tcW w:w="3150" w:type="dxa"/>
-          </w:tcPr>
-          <w:p>
-            <w:pPr>
-              <w:pStyle w:val="bodytext"/>
-              <w:jc w:val="center"/>
-              <w:rPr>
-                <w:sz w:val="24"/>
-                <w:szCs w:val="24"/>
-                <w:lang w:val="ru-RU"/>
-              </w:rPr>
-            </w:pPr>
-          </w:p>
-        </w:tc>
-        <w:tc>
-          <w:tcPr>
-            <w:tcW w:w="900" w:type="dxa"/>
-          </w:tcPr>
-          <w:p>
-            <w:pPr>
-              <w:pStyle w:val="bodytext"/>
-              <w:jc w:val="center"/>
-              <w:rPr>
-                <w:sz w:val="24"/>
-                <w:szCs w:val="24"/>
-                <w:lang w:val="ru-RU"/>
-              </w:rPr>
-            </w:pPr>
-          </w:p>
-        </w:tc>
-      </w:tr>
-      <w:tr>
-        <w:tblPrEx>
-          <w:tblCellMar>
-            <w:top w:w="0" w:type="dxa"/>
-            <w:bottom w:w="0" w:type="dxa"/>
-          </w:tblCellMar>
-        </w:tblPrEx>
-        <w:tc>
-          <w:tcPr>
-            <w:tcW w:w="3060" w:type="dxa"/>
-          </w:tcPr>
-          <w:p>
-            <w:pPr>
-              <w:pStyle w:val="bodytext"/>
-              <w:rPr>
-                <w:sz w:val="24"/>
-                <w:szCs w:val="24"/>
-                <w:lang w:val="ru-RU"/>
-              </w:rPr>
-            </w:pPr>
-            <w:r>
-              <w:rPr>
-                <w:sz w:val="24"/>
-                <w:szCs w:val="24"/>
-                <w:lang w:val="ru-RU"/>
-              </w:rPr>
               <w:t>Управление проектом</w:t>
             </w:r>
           </w:p>
@@ -28411,14 +28154,12 @@
               <w:rPr>
                 <w:sz w:val="20"/>
                 <w:szCs w:val="20"/>
-                <w:lang w:val="en-US"/>
-              </w:rPr>
-            </w:pPr>
-            <w:r>
-              <w:rPr>
-                <w:sz w:val="20"/>
-                <w:szCs w:val="20"/>
-                <w:lang w:val="en-US"/>
+              </w:rPr>
+            </w:pPr>
+            <w:r>
+              <w:rPr>
+                <w:sz w:val="20"/>
+                <w:szCs w:val="20"/>
               </w:rPr>
               <w:t>4</w:t>
             </w:r>
@@ -28479,7 +28220,7 @@
                 <w:sz w:val="20"/>
                 <w:szCs w:val="20"/>
               </w:rPr>
-              <w:t>Открывает не все страницы</w:t>
+              <w:t>Открывает не все страницы, в некоторых случаях требует установки браузера(хотя один из есть)</w:t>
             </w:r>
           </w:p>
         </w:tc>
@@ -28501,7 +28242,7 @@
                 <w:sz w:val="20"/>
                 <w:szCs w:val="20"/>
               </w:rPr>
-              <w:t>Вставить в качестве объекта https://translate.google.com/</w:t>
+              <w:t>Вставить в качестве объекта  https://vk.com</w:t>
             </w:r>
           </w:p>
         </w:tc>
@@ -28523,37 +28264,7 @@
                 <w:sz w:val="20"/>
                 <w:szCs w:val="20"/>
               </w:rPr>
-              <w:t xml:space="preserve">В </w:t>
-            </w:r>
-            <w:r>
-              <w:rPr>
-                <w:sz w:val="20"/>
-                <w:szCs w:val="20"/>
-                <w:lang w:val="en-US"/>
-              </w:rPr>
-              <w:t>preview</w:t>
-            </w:r>
-            <w:r>
-              <w:rPr>
-                <w:sz w:val="20"/>
-                <w:szCs w:val="20"/>
-              </w:rPr>
-              <w:t xml:space="preserve"> </w:t>
-            </w:r>
-            <w:r>
-              <w:rPr>
-                <w:sz w:val="20"/>
-                <w:szCs w:val="20"/>
-                <w:lang w:val="en-US"/>
-              </w:rPr>
-              <w:t>mode</w:t>
-            </w:r>
-            <w:r>
-              <w:rPr>
-                <w:sz w:val="20"/>
-                <w:szCs w:val="20"/>
-              </w:rPr>
-              <w:t xml:space="preserve"> и при открытии в браузере не отображается, в презентации видно изображение</w:t>
+              <w:t>Отображает окно с предложением установить браузер</w:t>
             </w:r>
           </w:p>
         </w:tc>
@@ -28612,26 +28323,47 @@
               <w:rPr>
                 <w:sz w:val="20"/>
                 <w:szCs w:val="20"/>
+              </w:rPr>
+            </w:pPr>
+            <w:r>
+              <w:rPr>
+                <w:sz w:val="20"/>
+                <w:szCs w:val="20"/>
+              </w:rPr>
+              <w:t xml:space="preserve">Отображается стартовая страница </w:t>
+            </w:r>
+            <w:proofErr w:type="spellStart"/>
+            <w:r>
+              <w:rPr>
+                <w:sz w:val="20"/>
+                <w:szCs w:val="20"/>
                 <w:lang w:val="en-US"/>
               </w:rPr>
-            </w:pPr>
-            <w:r>
-              <w:rPr>
-                <w:sz w:val="20"/>
-                <w:szCs w:val="20"/>
-              </w:rPr>
-              <w:t xml:space="preserve">Отображается </w:t>
-            </w:r>
-            <w:proofErr w:type="spellStart"/>
+              <w:t>vc</w:t>
+            </w:r>
+            <w:proofErr w:type="spellEnd"/>
+            <w:r>
+              <w:rPr>
+                <w:sz w:val="20"/>
+                <w:szCs w:val="20"/>
+              </w:rPr>
+              <w:t>.</w:t>
+            </w:r>
             <w:r>
               <w:rPr>
                 <w:sz w:val="20"/>
                 <w:szCs w:val="20"/>
                 <w:lang w:val="en-US"/>
               </w:rPr>
-              <w:t>translate.google</w:t>
-            </w:r>
-            <w:proofErr w:type="spellEnd"/>
+              <w:t>com</w:t>
+            </w:r>
+            <w:r>
+              <w:rPr>
+                <w:sz w:val="20"/>
+                <w:szCs w:val="20"/>
+              </w:rPr>
+              <w:t>, где предлагают зарегистрироваться или войти</w:t>
+            </w:r>
           </w:p>
         </w:tc>
       </w:tr>
@@ -28716,7 +28448,69 @@
                 <w:sz w:val="20"/>
                 <w:szCs w:val="20"/>
               </w:rPr>
-              <w:t>Открывает не все страницы, в некоторых случаях требует установки браузера(хотя один из есть)</w:t>
+              <w:t xml:space="preserve">Открывает страницу в режиме </w:t>
+            </w:r>
+            <w:proofErr w:type="spellStart"/>
+            <w:r>
+              <w:rPr>
+                <w:sz w:val="20"/>
+                <w:szCs w:val="20"/>
+              </w:rPr>
+              <w:t>предпросмотра</w:t>
+            </w:r>
+            <w:proofErr w:type="spellEnd"/>
+            <w:r>
+              <w:rPr>
+                <w:sz w:val="20"/>
+                <w:szCs w:val="20"/>
+              </w:rPr>
+              <w:t xml:space="preserve"> при добавлении, после вставки</w:t>
+            </w:r>
+            <w:r>
+              <w:rPr>
+                <w:sz w:val="20"/>
+                <w:szCs w:val="20"/>
+              </w:rPr>
+              <w:t xml:space="preserve">, </w:t>
+            </w:r>
+            <w:r>
+              <w:rPr>
+                <w:sz w:val="20"/>
+                <w:szCs w:val="20"/>
+              </w:rPr>
+              <w:t xml:space="preserve">в режиме </w:t>
+            </w:r>
+            <w:proofErr w:type="spellStart"/>
+            <w:r>
+              <w:rPr>
+                <w:sz w:val="20"/>
+                <w:szCs w:val="20"/>
+              </w:rPr>
+              <w:t>предпросмотра</w:t>
+            </w:r>
+            <w:proofErr w:type="spellEnd"/>
+            <w:r>
+              <w:rPr>
+                <w:sz w:val="20"/>
+                <w:szCs w:val="20"/>
+              </w:rPr>
+              <w:t xml:space="preserve"> презентации и в </w:t>
+            </w:r>
+            <w:proofErr w:type="spellStart"/>
+            <w:r>
+              <w:rPr>
+                <w:sz w:val="20"/>
+                <w:szCs w:val="20"/>
+              </w:rPr>
+              <w:t>сконвертированном</w:t>
+            </w:r>
+            <w:proofErr w:type="spellEnd"/>
+            <w:r>
+              <w:rPr>
+                <w:sz w:val="20"/>
+                <w:szCs w:val="20"/>
+              </w:rPr>
+              <w:t xml:space="preserve"> варианте не отображается</w:t>
             </w:r>
           </w:p>
         </w:tc>
@@ -28738,7 +28532,7 @@
                 <w:sz w:val="20"/>
                 <w:szCs w:val="20"/>
               </w:rPr>
-              <w:t>Вставить в качестве объекта  https://vk.com</w:t>
+              <w:t xml:space="preserve">Например, вставить в качестве объекта  https://lenta.ru/. </w:t>
             </w:r>
           </w:p>
         </w:tc>
@@ -28760,7 +28554,83 @@
                 <w:sz w:val="20"/>
                 <w:szCs w:val="20"/>
               </w:rPr>
-              <w:t>Отображает окно с предложением установить браузер</w:t>
+              <w:t>В</w:t>
+            </w:r>
+            <w:r>
+              <w:rPr>
+                <w:sz w:val="20"/>
+                <w:szCs w:val="20"/>
+              </w:rPr>
+              <w:t xml:space="preserve"> </w:t>
+            </w:r>
+            <w:r>
+              <w:rPr>
+                <w:sz w:val="20"/>
+                <w:szCs w:val="20"/>
+                <w:lang w:val="en-US"/>
+              </w:rPr>
+              <w:t>preview</w:t>
+            </w:r>
+            <w:r>
+              <w:rPr>
+                <w:sz w:val="20"/>
+                <w:szCs w:val="20"/>
+              </w:rPr>
+              <w:t xml:space="preserve"> </w:t>
+            </w:r>
+            <w:r>
+              <w:rPr>
+                <w:sz w:val="20"/>
+                <w:szCs w:val="20"/>
+                <w:lang w:val="en-US"/>
+              </w:rPr>
+              <w:t>mode</w:t>
+            </w:r>
+            <w:r>
+              <w:rPr>
+                <w:sz w:val="20"/>
+                <w:szCs w:val="20"/>
+              </w:rPr>
+              <w:t xml:space="preserve"> перед вставкой будет отображаться корректно, вставленный объект не отображается</w:t>
+            </w:r>
+            <w:r>
+              <w:rPr>
+                <w:sz w:val="20"/>
+                <w:szCs w:val="20"/>
+              </w:rPr>
+              <w:t xml:space="preserve"> в режим </w:t>
+            </w:r>
+            <w:proofErr w:type="spellStart"/>
+            <w:r>
+              <w:rPr>
+                <w:sz w:val="20"/>
+                <w:szCs w:val="20"/>
+              </w:rPr>
+              <w:t>предпоказа</w:t>
+            </w:r>
+            <w:proofErr w:type="spellEnd"/>
+            <w:r>
+              <w:rPr>
+                <w:sz w:val="20"/>
+                <w:szCs w:val="20"/>
+              </w:rPr>
+              <w:t xml:space="preserve"> и в </w:t>
+            </w:r>
+            <w:proofErr w:type="spellStart"/>
+            <w:r>
+              <w:rPr>
+                <w:sz w:val="20"/>
+                <w:szCs w:val="20"/>
+              </w:rPr>
+              <w:t>сконвертированой</w:t>
+            </w:r>
+            <w:proofErr w:type="spellEnd"/>
+            <w:r>
+              <w:rPr>
+                <w:sz w:val="20"/>
+                <w:szCs w:val="20"/>
+              </w:rPr>
+              <w:t xml:space="preserve"> презентации</w:t>
             </w:r>
           </w:p>
         </w:tc>
@@ -28826,16 +28696,22 @@
                 <w:sz w:val="20"/>
                 <w:szCs w:val="20"/>
               </w:rPr>
-              <w:t xml:space="preserve">Отображается стартовая страница </w:t>
+              <w:t xml:space="preserve">Объект </w:t>
+            </w:r>
+            <w:r>
+              <w:rPr>
+                <w:sz w:val="20"/>
+                <w:szCs w:val="20"/>
+              </w:rPr>
+              <w:t xml:space="preserve">работает корректно во всех режимах и в </w:t>
             </w:r>
             <w:proofErr w:type="spellStart"/>
             <w:r>
               <w:rPr>
                 <w:sz w:val="20"/>
                 <w:szCs w:val="20"/>
-                <w:lang w:val="en-US"/>
-              </w:rPr>
-              <w:t>vc</w:t>
+              </w:rPr>
+              <w:t>сконвертированной</w:t>
             </w:r>
             <w:proofErr w:type="spellEnd"/>
             <w:r>
@@ -28843,22 +28719,7 @@
                 <w:sz w:val="20"/>
                 <w:szCs w:val="20"/>
               </w:rPr>
-              <w:t>.</w:t>
-            </w:r>
-            <w:r>
-              <w:rPr>
-                <w:sz w:val="20"/>
-                <w:szCs w:val="20"/>
-                <w:lang w:val="en-US"/>
-              </w:rPr>
-              <w:t>com</w:t>
-            </w:r>
-            <w:r>
-              <w:rPr>
-                <w:sz w:val="20"/>
-                <w:szCs w:val="20"/>
-              </w:rPr>
-              <w:t>, где предлагают зарегистрироваться или войти</w:t>
+              <w:t xml:space="preserve"> презентации</w:t>
             </w:r>
           </w:p>
         </w:tc>
@@ -28885,6 +28746,7 @@
                 <w:sz w:val="20"/>
                 <w:szCs w:val="20"/>
               </w:rPr>
+              <w:lastRenderedPageBreak/>
               <w:t>6</w:t>
             </w:r>
           </w:p>
@@ -28900,30 +28762,34 @@
               <w:rPr>
                 <w:sz w:val="20"/>
                 <w:szCs w:val="20"/>
-              </w:rPr>
-            </w:pPr>
-            <w:r>
-              <w:rPr>
-                <w:sz w:val="20"/>
-                <w:szCs w:val="20"/>
-              </w:rPr>
-              <w:t xml:space="preserve">Вставка </w:t>
-            </w:r>
-            <w:r>
-              <w:rPr>
-                <w:sz w:val="20"/>
-                <w:szCs w:val="20"/>
                 <w:lang w:val="en-US"/>
               </w:rPr>
-              <w:t>Web-</w:t>
-            </w:r>
-            <w:r>
-              <w:rPr>
-                <w:sz w:val="20"/>
-                <w:szCs w:val="20"/>
-              </w:rPr>
-              <w:t>объекта</w:t>
-            </w:r>
+            </w:pPr>
+            <w:r>
+              <w:rPr>
+                <w:sz w:val="20"/>
+                <w:szCs w:val="20"/>
+              </w:rPr>
+              <w:t xml:space="preserve">Вставка видео </w:t>
+            </w:r>
+            <w:r>
+              <w:rPr>
+                <w:sz w:val="20"/>
+                <w:szCs w:val="20"/>
+                <w:lang w:val="en-US"/>
+              </w:rPr>
+              <w:t xml:space="preserve">c </w:t>
+            </w:r>
+            <w:proofErr w:type="spellStart"/>
+            <w:r>
+              <w:rPr>
+                <w:sz w:val="20"/>
+                <w:szCs w:val="20"/>
+                <w:lang w:val="en-US"/>
+              </w:rPr>
+              <w:t>Youtube</w:t>
+            </w:r>
+            <w:proofErr w:type="spellEnd"/>
           </w:p>
         </w:tc>
         <w:tc>
@@ -28944,38 +28810,17 @@
                 <w:sz w:val="20"/>
                 <w:szCs w:val="20"/>
               </w:rPr>
-              <w:t>Можно применить настройку "</w:t>
-            </w:r>
-            <w:r>
-              <w:rPr>
-                <w:sz w:val="20"/>
-                <w:szCs w:val="20"/>
-                <w:lang w:val="en-US"/>
-              </w:rPr>
-              <w:t>Show</w:t>
-            </w:r>
-            <w:r>
-              <w:rPr>
-                <w:sz w:val="20"/>
-                <w:szCs w:val="20"/>
-              </w:rPr>
-              <w:t xml:space="preserve"> </w:t>
-            </w:r>
-            <w:r>
-              <w:rPr>
-                <w:sz w:val="20"/>
-                <w:szCs w:val="20"/>
-                <w:lang w:val="en-US"/>
-              </w:rPr>
-              <w:t>after</w:t>
-            </w:r>
-            <w:r>
-              <w:rPr>
-                <w:sz w:val="20"/>
-                <w:szCs w:val="20"/>
-              </w:rPr>
-              <w:t>" к странице без видео</w:t>
-            </w:r>
+              <w:t xml:space="preserve">При вставке видео выводится окно с предупреждением о безопасности </w:t>
+            </w:r>
+            <w:proofErr w:type="spellStart"/>
+            <w:r>
+              <w:rPr>
+                <w:sz w:val="20"/>
+                <w:szCs w:val="20"/>
+              </w:rPr>
+              <w:t>контента</w:t>
+            </w:r>
+            <w:proofErr w:type="spellEnd"/>
           </w:p>
         </w:tc>
         <w:tc>
@@ -28996,37 +28841,7 @@
                 <w:sz w:val="20"/>
                 <w:szCs w:val="20"/>
               </w:rPr>
-              <w:t>Например, вставить в качестве объекта  https://lenta.ru/. Поставить в "</w:t>
-            </w:r>
-            <w:r>
-              <w:rPr>
-                <w:sz w:val="20"/>
-                <w:szCs w:val="20"/>
-                <w:lang w:val="en-US"/>
-              </w:rPr>
-              <w:t>Show</w:t>
-            </w:r>
-            <w:r>
-              <w:rPr>
-                <w:sz w:val="20"/>
-                <w:szCs w:val="20"/>
-              </w:rPr>
-              <w:t xml:space="preserve"> </w:t>
-            </w:r>
-            <w:r>
-              <w:rPr>
-                <w:sz w:val="20"/>
-                <w:szCs w:val="20"/>
-                <w:lang w:val="en-US"/>
-              </w:rPr>
-              <w:t>after</w:t>
-            </w:r>
-            <w:r>
-              <w:rPr>
-                <w:sz w:val="20"/>
-                <w:szCs w:val="20"/>
-              </w:rPr>
-              <w:t>", например 5. Вставить объект.</w:t>
+              <w:t>Например, вставить http://www.youtube.com/watch?v=gBSzHq6MUZA</w:t>
             </w:r>
           </w:p>
         </w:tc>
@@ -29048,37 +28863,7 @@
                 <w:sz w:val="20"/>
                 <w:szCs w:val="20"/>
               </w:rPr>
-              <w:t xml:space="preserve">Объект будет вставлен, в </w:t>
-            </w:r>
-            <w:r>
-              <w:rPr>
-                <w:sz w:val="20"/>
-                <w:szCs w:val="20"/>
-                <w:lang w:val="en-US"/>
-              </w:rPr>
-              <w:t>preview</w:t>
-            </w:r>
-            <w:r>
-              <w:rPr>
-                <w:sz w:val="20"/>
-                <w:szCs w:val="20"/>
-              </w:rPr>
-              <w:t xml:space="preserve"> </w:t>
-            </w:r>
-            <w:r>
-              <w:rPr>
-                <w:sz w:val="20"/>
-                <w:szCs w:val="20"/>
-                <w:lang w:val="en-US"/>
-              </w:rPr>
-              <w:t>mode</w:t>
-            </w:r>
-            <w:r>
-              <w:rPr>
-                <w:sz w:val="20"/>
-                <w:szCs w:val="20"/>
-              </w:rPr>
-              <w:t xml:space="preserve"> перед вставкой будет отображаться корректно, вставленный объект не отображается</w:t>
+              <w:t>Было выведено окно с предупреждением о содержимом страницы, в окне просмотра чёрный экран,</w:t>
             </w:r>
           </w:p>
         </w:tc>
@@ -29144,7 +28929,23 @@
                 <w:sz w:val="20"/>
                 <w:szCs w:val="20"/>
               </w:rPr>
-              <w:t>Объект не будет вставлен</w:t>
+              <w:t xml:space="preserve">Будет открыта ссылка, в окне </w:t>
+            </w:r>
+            <w:proofErr w:type="spellStart"/>
+            <w:r>
+              <w:rPr>
+                <w:sz w:val="20"/>
+                <w:szCs w:val="20"/>
+              </w:rPr>
+              <w:t>предосмотра</w:t>
+            </w:r>
+            <w:proofErr w:type="spellEnd"/>
+            <w:r>
+              <w:rPr>
+                <w:sz w:val="20"/>
+                <w:szCs w:val="20"/>
+              </w:rPr>
+              <w:t xml:space="preserve"> появится видео</w:t>
             </w:r>
           </w:p>
         </w:tc>
@@ -29171,7 +28972,6 @@
                 <w:sz w:val="20"/>
                 <w:szCs w:val="20"/>
               </w:rPr>
-              <w:lastRenderedPageBreak/>
               <w:t>7</w:t>
             </w:r>
           </w:p>
@@ -29235,7 +29035,24 @@
                 <w:sz w:val="20"/>
                 <w:szCs w:val="20"/>
               </w:rPr>
-              <w:t xml:space="preserve">При вставке видео выводится окно с предупреждением о безопасности </w:t>
+              <w:t xml:space="preserve">Может обрабатывать любые страницы, в том числе и </w:t>
+            </w:r>
+            <w:proofErr w:type="spellStart"/>
+            <w:r>
+              <w:rPr>
+                <w:sz w:val="20"/>
+                <w:szCs w:val="20"/>
+                <w:lang w:val="en-US"/>
+              </w:rPr>
+              <w:t>Youtube</w:t>
+            </w:r>
+            <w:proofErr w:type="spellEnd"/>
+            <w:r>
+              <w:rPr>
+                <w:sz w:val="20"/>
+                <w:szCs w:val="20"/>
+              </w:rPr>
+              <w:t xml:space="preserve">, выбрасывает окно с предупреждением о безопасности </w:t>
             </w:r>
             <w:proofErr w:type="spellStart"/>
             <w:r>
@@ -29266,7 +29083,7 @@
                 <w:sz w:val="20"/>
                 <w:szCs w:val="20"/>
               </w:rPr>
-              <w:t>Например, вставить http://www.youtube.com/watch?v=gBSzHq6MUZA</w:t>
+              <w:t>Например, вставить https://lenta.ru/</w:t>
             </w:r>
           </w:p>
         </w:tc>
@@ -29288,8 +29105,17 @@
                 <w:sz w:val="20"/>
                 <w:szCs w:val="20"/>
               </w:rPr>
-              <w:t>Было выведено окно с предупреждением о содержимом страницы, в окне просмотра чёрный экран,</w:t>
-            </w:r>
+              <w:t xml:space="preserve">Было выведено окно с предупреждением о содержимом страницы, в окне просмотра чёрный экран, после закрытия предупреждения поле со ссылкой не </w:t>
+            </w:r>
+            <w:proofErr w:type="spellStart"/>
+            <w:r>
+              <w:rPr>
+                <w:sz w:val="20"/>
+                <w:szCs w:val="20"/>
+              </w:rPr>
+              <w:t>очищенно</w:t>
+            </w:r>
+            <w:proofErr w:type="spellEnd"/>
           </w:p>
         </w:tc>
         <w:tc>
@@ -29354,15 +29180,16 @@
                 <w:sz w:val="20"/>
                 <w:szCs w:val="20"/>
               </w:rPr>
-              <w:t xml:space="preserve">Будет открыта ссылка, в окне </w:t>
+              <w:t xml:space="preserve">Введенная ссылка не будет открываться, будет выведено предупреждение о том, что была попытка открыть ссылку не на </w:t>
             </w:r>
             <w:proofErr w:type="spellStart"/>
             <w:r>
               <w:rPr>
                 <w:sz w:val="20"/>
                 <w:szCs w:val="20"/>
-              </w:rPr>
-              <w:t>предосмотра</w:t>
+                <w:lang w:val="en-US"/>
+              </w:rPr>
+              <w:t>Youtube</w:t>
             </w:r>
             <w:proofErr w:type="spellEnd"/>
             <w:r>
@@ -29370,7 +29197,7 @@
                 <w:sz w:val="20"/>
                 <w:szCs w:val="20"/>
               </w:rPr>
-              <w:t xml:space="preserve"> появится видео</w:t>
+              <w:t xml:space="preserve"> и после закрытия очищено поле с ссылкой</w:t>
             </w:r>
           </w:p>
         </w:tc>
@@ -29460,7 +29287,7 @@
                 <w:sz w:val="20"/>
                 <w:szCs w:val="20"/>
               </w:rPr>
-              <w:t xml:space="preserve">Может обрабатывать любые страницы, в том числе и </w:t>
+              <w:t xml:space="preserve">Неправильное изображение у объекта "видео с </w:t>
             </w:r>
             <w:proofErr w:type="spellStart"/>
             <w:r>
@@ -29477,17 +29304,8 @@
                 <w:sz w:val="20"/>
                 <w:szCs w:val="20"/>
               </w:rPr>
-              <w:t xml:space="preserve">, выбрасывает окно с предупреждением о безопасности </w:t>
-            </w:r>
-            <w:proofErr w:type="spellStart"/>
-            <w:r>
-              <w:rPr>
-                <w:sz w:val="20"/>
-                <w:szCs w:val="20"/>
-              </w:rPr>
-              <w:t>контента</w:t>
-            </w:r>
-            <w:proofErr w:type="spellEnd"/>
+              <w:t>"</w:t>
+            </w:r>
           </w:p>
         </w:tc>
         <w:tc>
@@ -29508,7 +29326,7 @@
                 <w:sz w:val="20"/>
                 <w:szCs w:val="20"/>
               </w:rPr>
-              <w:t>Например, вставить https://lenta.ru/</w:t>
+              <w:t>После вставки отображается белый прямоугольник зачеркнутый черными линиями</w:t>
             </w:r>
           </w:p>
         </w:tc>
@@ -29525,22 +29343,6 @@
                 <w:szCs w:val="20"/>
               </w:rPr>
             </w:pPr>
-            <w:r>
-              <w:rPr>
-                <w:sz w:val="20"/>
-                <w:szCs w:val="20"/>
-              </w:rPr>
-              <w:t xml:space="preserve">Было выведено окно с предупреждением о содержимом страницы, в окне просмотра чёрный экран, после закрытия предупреждения поле со ссылкой не </w:t>
-            </w:r>
-            <w:proofErr w:type="spellStart"/>
-            <w:r>
-              <w:rPr>
-                <w:sz w:val="20"/>
-                <w:szCs w:val="20"/>
-              </w:rPr>
-              <w:t>очищенно</w:t>
-            </w:r>
-            <w:proofErr w:type="spellEnd"/>
           </w:p>
         </w:tc>
         <w:tc>
@@ -29561,7 +29363,7 @@
                 <w:sz w:val="20"/>
                 <w:szCs w:val="20"/>
               </w:rPr>
-              <w:t>Высокая</w:t>
+              <w:t>Средняя</w:t>
             </w:r>
           </w:p>
         </w:tc>
@@ -29605,24 +29407,7 @@
                 <w:sz w:val="20"/>
                 <w:szCs w:val="20"/>
               </w:rPr>
-              <w:t xml:space="preserve">Введенная ссылка не будет открываться, будет выведено предупреждение о том, что была попытка открыть ссылку не на </w:t>
-            </w:r>
-            <w:proofErr w:type="spellStart"/>
-            <w:r>
-              <w:rPr>
-                <w:sz w:val="20"/>
-                <w:szCs w:val="20"/>
-                <w:lang w:val="en-US"/>
-              </w:rPr>
-              <w:t>Youtube</w:t>
-            </w:r>
-            <w:proofErr w:type="spellEnd"/>
-            <w:r>
-              <w:rPr>
-                <w:sz w:val="20"/>
-                <w:szCs w:val="20"/>
-              </w:rPr>
-              <w:t xml:space="preserve"> и после закрытия очищено поле с ссылкой</w:t>
+              <w:t>После вставки будет отображаться прямоугольник, в котором будет отображаться окно просмотра видео</w:t>
             </w:r>
           </w:p>
         </w:tc>
@@ -29642,14 +29427,12 @@
               <w:rPr>
                 <w:sz w:val="20"/>
                 <w:szCs w:val="20"/>
-                <w:lang w:val="en-US"/>
-              </w:rPr>
-            </w:pPr>
-            <w:r>
-              <w:rPr>
-                <w:sz w:val="20"/>
-                <w:szCs w:val="20"/>
-                <w:lang w:val="en-US"/>
+              </w:rPr>
+            </w:pPr>
+            <w:r>
+              <w:rPr>
+                <w:sz w:val="20"/>
+                <w:szCs w:val="20"/>
               </w:rPr>
               <w:t>9</w:t>
             </w:r>
@@ -29714,7 +29497,7 @@
                 <w:sz w:val="20"/>
                 <w:szCs w:val="20"/>
               </w:rPr>
-              <w:t xml:space="preserve">Неправильное изображение у объекта "видео с </w:t>
+              <w:t xml:space="preserve">При изменении размера объекта "видео с </w:t>
             </w:r>
             <w:proofErr w:type="spellStart"/>
             <w:r>
@@ -29731,7 +29514,7 @@
                 <w:sz w:val="20"/>
                 <w:szCs w:val="20"/>
               </w:rPr>
-              <w:t>"</w:t>
+              <w:t>" пропадают чёрные линии</w:t>
             </w:r>
           </w:p>
         </w:tc>
@@ -29748,13 +29531,6 @@
                 <w:szCs w:val="20"/>
               </w:rPr>
             </w:pPr>
-            <w:r>
-              <w:rPr>
-                <w:sz w:val="20"/>
-                <w:szCs w:val="20"/>
-              </w:rPr>
-              <w:t>После вставки отображается белый прямоугольник зачеркнутый черными линиями</w:t>
-            </w:r>
           </w:p>
         </w:tc>
         <w:tc>
@@ -29770,6 +29546,13 @@
                 <w:szCs w:val="20"/>
               </w:rPr>
             </w:pPr>
+            <w:r>
+              <w:rPr>
+                <w:sz w:val="20"/>
+                <w:szCs w:val="20"/>
+              </w:rPr>
+              <w:t>Линии пропадают, при отмене изменений появляются снова, при изменении размера к исходному вручную не приводит к появлению лини</w:t>
+            </w:r>
           </w:p>
         </w:tc>
         <w:tc>
@@ -29834,7 +29617,7 @@
                 <w:sz w:val="20"/>
                 <w:szCs w:val="20"/>
               </w:rPr>
-              <w:t>После вставки будет отображаться прямоугольник, в котором будет отображаться окно просмотра видео</w:t>
+              <w:t>При изменении размера, черные линии остаются, изменяется их размер</w:t>
             </w:r>
           </w:p>
         </w:tc>
@@ -29924,7 +29707,14 @@
                 <w:sz w:val="20"/>
                 <w:szCs w:val="20"/>
               </w:rPr>
-              <w:t xml:space="preserve">При изменении размера объекта "видео с </w:t>
+              <w:t>Объект</w:t>
+            </w:r>
+            <w:r>
+              <w:rPr>
+                <w:sz w:val="20"/>
+                <w:szCs w:val="20"/>
+              </w:rPr>
+              <w:t xml:space="preserve"> "видео с </w:t>
             </w:r>
             <w:proofErr w:type="spellStart"/>
             <w:r>
@@ -29941,7 +29731,36 @@
                 <w:sz w:val="20"/>
                 <w:szCs w:val="20"/>
               </w:rPr>
-              <w:t>" пропадают чёрные линии</w:t>
+              <w:t xml:space="preserve">" </w:t>
+            </w:r>
+            <w:r>
+              <w:rPr>
+                <w:sz w:val="20"/>
+                <w:szCs w:val="20"/>
+              </w:rPr>
+              <w:t xml:space="preserve">не отображается во </w:t>
+            </w:r>
+            <w:r>
+              <w:rPr>
+                <w:sz w:val="20"/>
+                <w:szCs w:val="20"/>
+                <w:lang w:val="en-US"/>
+              </w:rPr>
+              <w:t>Flash</w:t>
+            </w:r>
+            <w:r>
+              <w:rPr>
+                <w:sz w:val="20"/>
+                <w:szCs w:val="20"/>
+              </w:rPr>
+              <w:t xml:space="preserve"> </w:t>
+            </w:r>
+            <w:r>
+              <w:rPr>
+                <w:sz w:val="20"/>
+                <w:szCs w:val="20"/>
+              </w:rPr>
+              <w:t>версии</w:t>
             </w:r>
           </w:p>
         </w:tc>
@@ -29978,7 +29797,60 @@
                 <w:sz w:val="20"/>
                 <w:szCs w:val="20"/>
               </w:rPr>
-              <w:t>Линии пропадают, при отмене изменений появляются снова, при изменении размера к исходному вручную не приводит к появлению лини</w:t>
+              <w:t>Объект</w:t>
+            </w:r>
+            <w:r>
+              <w:rPr>
+                <w:sz w:val="20"/>
+                <w:szCs w:val="20"/>
+              </w:rPr>
+              <w:t xml:space="preserve"> "видео с </w:t>
+            </w:r>
+            <w:proofErr w:type="spellStart"/>
+            <w:r>
+              <w:rPr>
+                <w:sz w:val="20"/>
+                <w:szCs w:val="20"/>
+                <w:lang w:val="en-US"/>
+              </w:rPr>
+              <w:t>Youtube</w:t>
+            </w:r>
+            <w:proofErr w:type="spellEnd"/>
+            <w:r>
+              <w:rPr>
+                <w:sz w:val="20"/>
+                <w:szCs w:val="20"/>
+              </w:rPr>
+              <w:t xml:space="preserve">" </w:t>
+            </w:r>
+            <w:r>
+              <w:rPr>
+                <w:sz w:val="20"/>
+                <w:szCs w:val="20"/>
+              </w:rPr>
+              <w:t xml:space="preserve">не отображается во </w:t>
+            </w:r>
+            <w:r>
+              <w:rPr>
+                <w:sz w:val="20"/>
+                <w:szCs w:val="20"/>
+                <w:lang w:val="en-US"/>
+              </w:rPr>
+              <w:t>Flash</w:t>
+            </w:r>
+            <w:r>
+              <w:rPr>
+                <w:sz w:val="20"/>
+                <w:szCs w:val="20"/>
+              </w:rPr>
+              <w:t xml:space="preserve"> </w:t>
+            </w:r>
+            <w:r>
+              <w:rPr>
+                <w:sz w:val="20"/>
+                <w:szCs w:val="20"/>
+              </w:rPr>
+              <w:t>версии</w:t>
             </w:r>
           </w:p>
         </w:tc>
@@ -30044,7 +29916,75 @@
                 <w:sz w:val="20"/>
                 <w:szCs w:val="20"/>
               </w:rPr>
-              <w:t>При изменении размера, черные линии остаются, изменяется их размер</w:t>
+              <w:t>Объект</w:t>
+            </w:r>
+            <w:r>
+              <w:rPr>
+                <w:sz w:val="20"/>
+                <w:szCs w:val="20"/>
+              </w:rPr>
+              <w:t xml:space="preserve"> "видео с </w:t>
+            </w:r>
+            <w:proofErr w:type="spellStart"/>
+            <w:r>
+              <w:rPr>
+                <w:sz w:val="20"/>
+                <w:szCs w:val="20"/>
+                <w:lang w:val="en-US"/>
+              </w:rPr>
+              <w:t>Youtube</w:t>
+            </w:r>
+            <w:proofErr w:type="spellEnd"/>
+            <w:r>
+              <w:rPr>
+                <w:sz w:val="20"/>
+                <w:szCs w:val="20"/>
+              </w:rPr>
+              <w:t xml:space="preserve">" </w:t>
+            </w:r>
+            <w:r>
+              <w:rPr>
+                <w:sz w:val="20"/>
+                <w:szCs w:val="20"/>
+              </w:rPr>
+              <w:t xml:space="preserve">не отображается во </w:t>
+            </w:r>
+            <w:r>
+              <w:rPr>
+                <w:sz w:val="20"/>
+                <w:szCs w:val="20"/>
+                <w:lang w:val="en-US"/>
+              </w:rPr>
+              <w:t>Flash</w:t>
+            </w:r>
+            <w:r>
+              <w:rPr>
+                <w:sz w:val="20"/>
+                <w:szCs w:val="20"/>
+              </w:rPr>
+              <w:t xml:space="preserve"> и </w:t>
+            </w:r>
+            <w:r>
+              <w:rPr>
+                <w:sz w:val="20"/>
+                <w:szCs w:val="20"/>
+                <w:lang w:val="en-US"/>
+              </w:rPr>
+              <w:t>HTML</w:t>
+            </w:r>
+            <w:r>
+              <w:rPr>
+                <w:sz w:val="20"/>
+                <w:szCs w:val="20"/>
+              </w:rPr>
+              <w:t xml:space="preserve">-5 </w:t>
+            </w:r>
+            <w:r>
+              <w:rPr>
+                <w:sz w:val="20"/>
+                <w:szCs w:val="20"/>
+              </w:rPr>
+              <w:t>версиях</w:t>
             </w:r>
           </w:p>
         </w:tc>

</xml_diff>